<commit_message>
fc1,2,3,4 hour calc change
</commit_message>
<xml_diff>
--- a/final_report/ahu_fc1_report.docx
+++ b/final_report/ahu_fc1_report.docx
@@ -116,7 +116,7 @@
         <w:pStyle w:val="ListBullet"/>
       </w:pPr>
       <w:r>
-        <w:t>Total time in hours calculated in dataset: 719</w:t>
+        <w:t>Total time in hours calculated in dataset: 719.92</w:t>
       </w:r>
     </w:p>
     <w:p>
@@ -124,7 +124,7 @@
         <w:pStyle w:val="ListBullet"/>
       </w:pPr>
       <w:r>
-        <w:t>Total time for when FDD flag is True: 0 days 00:05:00</w:t>
+        <w:t>Total time in hours for when FDD flag is True: 0.08</w:t>
       </w:r>
     </w:p>
     <w:p>
@@ -322,7 +322,7 @@
         <w:rPr>
           <w:rStyle w:val="Emphasis"/>
         </w:rPr>
-        <w:t>Report generated: Sat Dec  3 09:09:46 2022</w:t>
+        <w:t>Report generated: Mon Dec  5 10:10:47 2022</w:t>
       </w:r>
     </w:p>
     <w:sectPr>

</xml_diff>

<commit_message>
fc 2,3,4 fake data tested
</commit_message>
<xml_diff>
--- a/final_report/ahu_fc1_report.docx
+++ b/final_report/ahu_fc1_report.docx
@@ -108,7 +108,7 @@
         <w:pStyle w:val="ListBullet"/>
       </w:pPr>
       <w:r>
-        <w:t>Total time calculated in dataset: 29 days 23:55:00</w:t>
+        <w:t>Total time calculated in dataset: 30 days 23:45:00</w:t>
       </w:r>
     </w:p>
     <w:p>
@@ -116,7 +116,7 @@
         <w:pStyle w:val="ListBullet"/>
       </w:pPr>
       <w:r>
-        <w:t>Total time in hours calculated in dataset: 719.92</w:t>
+        <w:t>Total time in hours calculated in dataset: 743.75</w:t>
       </w:r>
     </w:p>
     <w:p>
@@ -124,7 +124,7 @@
         <w:pStyle w:val="ListBullet"/>
       </w:pPr>
       <w:r>
-        <w:t>Total time in hours for when FDD flag is True: 0.08</w:t>
+        <w:t>Total time in hours for when FDD flag is True: 10.0</w:t>
       </w:r>
     </w:p>
     <w:p>
@@ -132,7 +132,7 @@
         <w:pStyle w:val="ListBullet"/>
       </w:pPr>
       <w:r>
-        <w:t>Percent of time in the dataset when the Fault flag is True: 0.01%</w:t>
+        <w:t>Percent of time in the dataset when the Fault flag is True: 36.83%</w:t>
       </w:r>
     </w:p>
     <w:p>
@@ -140,7 +140,7 @@
         <w:pStyle w:val="ListBullet"/>
       </w:pPr>
       <w:r>
-        <w:t>Percent of time in the dataset when flag is False: 99.99%</w:t>
+        <w:t>Percent of time in the dataset when flag is False: 63.17%</w:t>
       </w:r>
     </w:p>
     <w:p/>
@@ -193,7 +193,7 @@
         <w:pStyle w:val="ListBullet"/>
       </w:pPr>
       <w:r>
-        <w:t>Average duct system pressure for when in fault condition (fan VFD speed &gt; 95%): 0.88"WC</w:t>
+        <w:t>Average duct system pressure for when in fault condition (fan VFD speed &gt; 95%): 0.66"WC</w:t>
       </w:r>
     </w:p>
     <w:p/>
@@ -210,21 +210,21 @@
         <w:pStyle w:val="ListBullet"/>
       </w:pPr>
       <w:r>
-        <w:t>count    8638.000000</w:t>
+        <w:t>count    2976.000000</w:t>
         <w:br/>
-        <w:t>mean       26.895624</w:t>
+        <w:t>mean       35.933132</w:t>
         <w:br/>
-        <w:t>std        31.559100</w:t>
+        <w:t>std        16.206915</w:t>
         <w:br/>
-        <w:t>min         0.000000</w:t>
+        <w:t>min        10.000000</w:t>
         <w:br/>
-        <w:t>25%         0.000000</w:t>
+        <w:t>25%        22.000000</w:t>
         <w:br/>
-        <w:t>50%         0.000000</w:t>
+        <w:t>50%        35.000000</w:t>
         <w:br/>
-        <w:t>75%        60.300000</w:t>
+        <w:t>75%        51.000000</w:t>
         <w:br/>
-        <w:t>max        89.700000</w:t>
+        <w:t>max        70.000000</w:t>
         <w:br/>
         <w:t>Name: supply_vfd_speed, dtype: float64</w:t>
       </w:r>
@@ -242,21 +242,21 @@
         <w:pStyle w:val="ListBullet"/>
       </w:pPr>
       <w:r>
-        <w:t>count    8640.000000</w:t>
+        <w:t>count    2976.000000</w:t>
         <w:br/>
-        <w:t>mean        0.438253</w:t>
+        <w:t>mean        1.093523</w:t>
         <w:br/>
-        <w:t>std         0.482618</w:t>
+        <w:t>std         0.414623</w:t>
         <w:br/>
-        <w:t>min         0.010000</w:t>
+        <w:t>min         0.092784</w:t>
         <w:br/>
-        <w:t>25%         0.020000</w:t>
+        <w:t>25%         0.792784</w:t>
         <w:br/>
-        <w:t>50%         0.030000</w:t>
+        <w:t>50%         1.092784</w:t>
         <w:br/>
-        <w:t>75%         1.000000</w:t>
+        <w:t>75%         1.392784</w:t>
         <w:br/>
-        <w:t>max         1.090000</w:t>
+        <w:t>max         1.992784</w:t>
         <w:br/>
         <w:t>Name: duct_static, dtype: float64</w:t>
       </w:r>
@@ -274,7 +274,7 @@
         <w:pStyle w:val="ListBullet"/>
       </w:pPr>
       <w:r>
-        <w:t>count    8640.0</w:t>
+        <w:t>count    2976.0</w:t>
         <w:br/>
         <w:t>mean        1.0</w:t>
         <w:br/>
@@ -306,7 +306,7 @@
         <w:pStyle w:val="ListBullet"/>
       </w:pPr>
       <w:r>
-        <w:t>The percent True of time in the dataset for when the variable fan is running at maximum speed and generating very little duct pressure is very low. This fan system appears to operate well from a perspective that the fan adiquelty meets a duct pressure setpoint.</w:t>
+        <w:t>The percent True of time in the dataset for when the variable fan is running at maximum speed and generating very little duct pressure is very high. This fan system appears to struggle and it could be recommended to further troubleshoot the system with a consulting engineer. A consulting engineer could be hired to redesign ventilation rates for the VAV system which can then be passed to a testing, adjusting, and balancing contractor (TAB) to implement where the TAB contractor would be responsible for any necessary mechanical adjustments for making the fan system operate to design.</w:t>
       </w:r>
     </w:p>
     <w:p>
@@ -322,7 +322,7 @@
         <w:rPr>
           <w:rStyle w:val="Emphasis"/>
         </w:rPr>
-        <w:t>Report generated: Mon Dec  5 10:10:47 2022</w:t>
+        <w:t>Report generated: Thu Dec 22 07:55:03 2022</w:t>
       </w:r>
     </w:p>
     <w:sectPr>

</xml_diff>